<commit_message>
new source documents uploaded
</commit_message>
<xml_diff>
--- a/sources/Lijst scheepstypen.docx
+++ b/sources/Lijst scheepstypen.docx
@@ -1,6 +1,6 @@
 
 <file path=word/document.xml><?xml version="1.0" encoding="utf-8"?>
-<w:document xmlns:wpc="http://schemas.microsoft.com/office/word/2010/wordprocessingCanvas" xmlns:mc="http://schemas.openxmlformats.org/markup-compatibility/2006" xmlns:o="urn:schemas-microsoft-com:office:office" xmlns:r="http://schemas.openxmlformats.org/officeDocument/2006/relationships" xmlns:m="http://schemas.openxmlformats.org/officeDocument/2006/math" xmlns:v="urn:schemas-microsoft-com:vml" xmlns:wp14="http://schemas.microsoft.com/office/word/2010/wordprocessingDrawing" xmlns:wp="http://schemas.openxmlformats.org/drawingml/2006/wordprocessingDrawing" xmlns:w10="urn:schemas-microsoft-com:office:word" xmlns:w="http://schemas.openxmlformats.org/wordprocessingml/2006/main" xmlns:w14="http://schemas.microsoft.com/office/word/2010/wordml" xmlns:wpg="http://schemas.microsoft.com/office/word/2010/wordprocessingGroup" xmlns:wpi="http://schemas.microsoft.com/office/word/2010/wordprocessingInk" xmlns:wne="http://schemas.microsoft.com/office/word/2006/wordml" xmlns:wps="http://schemas.microsoft.com/office/word/2010/wordprocessingShape" mc:Ignorable="w14 wp14">
+<w:document xmlns:ve="http://schemas.openxmlformats.org/markup-compatibility/2006" xmlns:o="urn:schemas-microsoft-com:office:office" xmlns:r="http://schemas.openxmlformats.org/officeDocument/2006/relationships" xmlns:m="http://schemas.openxmlformats.org/officeDocument/2006/math" xmlns:v="urn:schemas-microsoft-com:vml" xmlns:wp="http://schemas.openxmlformats.org/drawingml/2006/wordprocessingDrawing" xmlns:w10="urn:schemas-microsoft-com:office:word" xmlns:w="http://schemas.openxmlformats.org/wordprocessingml/2006/main" xmlns:wne="http://schemas.microsoft.com/office/word/2006/wordml">
   <w:body>
     <w:p>
       <w:pPr>
@@ -60,15 +60,7 @@
     </w:p>
     <w:p>
       <w:r>
-        <w:t>“</w:t>
-      </w:r>
-      <w:proofErr w:type="spellStart"/>
-      <w:r>
-        <w:t>sch.kofschip</w:t>
-      </w:r>
-      <w:proofErr w:type="spellEnd"/>
-      <w:r>
-        <w:t>”</w:t>
+        <w:t>“sch.kofschip”</w:t>
       </w:r>
       <w:r>
         <w:tab/>
@@ -82,15 +74,7 @@
     </w:p>
     <w:p>
       <w:r>
-        <w:t>“</w:t>
-      </w:r>
-      <w:proofErr w:type="spellStart"/>
-      <w:r>
-        <w:t>tabber</w:t>
-      </w:r>
-      <w:proofErr w:type="spellEnd"/>
-      <w:r>
-        <w:t>”</w:t>
+        <w:t>“tabber”</w:t>
       </w:r>
       <w:r>
         <w:tab/>
@@ -117,39 +101,29 @@
       </w:r>
     </w:p>
     <w:p>
-      <w:proofErr w:type="spellStart"/>
       <w:r>
         <w:t>b</w:t>
       </w:r>
       <w:r>
         <w:t>arcq</w:t>
       </w:r>
-      <w:proofErr w:type="spellEnd"/>
-      <w:r>
-        <w:tab/>
-      </w:r>
-      <w:r>
-        <w:tab/>
-      </w:r>
-      <w:r>
-        <w:tab/>
-      </w:r>
-      <w:r>
-        <w:t>(</w:t>
-      </w:r>
-      <w:proofErr w:type="spellStart"/>
-      <w:r>
-        <w:t>bar</w:t>
+      <w:r>
+        <w:tab/>
+      </w:r>
+      <w:r>
+        <w:tab/>
+      </w:r>
+      <w:r>
+        <w:tab/>
+      </w:r>
+      <w:r>
+        <w:t>(bar</w:t>
       </w:r>
       <w:r>
         <w:t>cq</w:t>
       </w:r>
       <w:r>
-        <w:t>ueson</w:t>
-      </w:r>
-      <w:proofErr w:type="spellEnd"/>
-      <w:r>
-        <w:t>=klein vaartuig; VOC Glossarium)</w:t>
+        <w:t>ueson=klein vaartuig; VOC Glossarium)</w:t>
       </w:r>
     </w:p>
     <w:p>
@@ -170,30 +144,26 @@
       </w:r>
     </w:p>
     <w:p>
-      <w:proofErr w:type="spellStart"/>
       <w:r>
         <w:t>b</w:t>
       </w:r>
       <w:r>
         <w:t>arkentijn</w:t>
       </w:r>
-      <w:proofErr w:type="spellEnd"/>
-      <w:r>
-        <w:tab/>
-      </w:r>
-      <w:r>
-        <w:tab/>
-      </w:r>
-    </w:p>
-    <w:p>
-      <w:proofErr w:type="spellStart"/>
+      <w:r>
+        <w:tab/>
+      </w:r>
+      <w:r>
+        <w:tab/>
+      </w:r>
+    </w:p>
+    <w:p>
       <w:r>
         <w:t>b</w:t>
       </w:r>
       <w:r>
         <w:t>erkentijn</w:t>
       </w:r>
-      <w:proofErr w:type="spellEnd"/>
       <w:r>
         <w:tab/>
       </w:r>
@@ -284,65 +254,57 @@
       </w:r>
     </w:p>
     <w:p>
-      <w:proofErr w:type="spellStart"/>
       <w:r>
         <w:t>b</w:t>
       </w:r>
       <w:r>
         <w:t>rikkof</w:t>
       </w:r>
-      <w:proofErr w:type="spellEnd"/>
-      <w:r>
-        <w:tab/>
-      </w:r>
-      <w:r>
-        <w:tab/>
-      </w:r>
-      <w:r>
-        <w:tab/>
-      </w:r>
-    </w:p>
-    <w:p>
-      <w:proofErr w:type="spellStart"/>
+      <w:r>
+        <w:tab/>
+      </w:r>
+      <w:r>
+        <w:tab/>
+      </w:r>
+      <w:r>
+        <w:tab/>
+      </w:r>
+    </w:p>
+    <w:p>
       <w:r>
         <w:t>b</w:t>
       </w:r>
       <w:r>
         <w:t>uijs</w:t>
       </w:r>
-      <w:proofErr w:type="spellEnd"/>
-      <w:r>
-        <w:tab/>
-      </w:r>
-      <w:r>
-        <w:tab/>
-      </w:r>
-      <w:r>
-        <w:tab/>
-      </w:r>
-    </w:p>
-    <w:p>
-      <w:proofErr w:type="spellStart"/>
+      <w:r>
+        <w:tab/>
+      </w:r>
+      <w:r>
+        <w:tab/>
+      </w:r>
+      <w:r>
+        <w:tab/>
+      </w:r>
+    </w:p>
+    <w:p>
       <w:r>
         <w:t>c</w:t>
       </w:r>
       <w:r>
         <w:t>hialoup</w:t>
       </w:r>
-      <w:proofErr w:type="spellEnd"/>
-      <w:r>
-        <w:tab/>
-      </w:r>
-      <w:r>
-        <w:tab/>
-      </w:r>
-    </w:p>
-    <w:p>
-      <w:proofErr w:type="spellStart"/>
+      <w:r>
+        <w:tab/>
+      </w:r>
+      <w:r>
+        <w:tab/>
+      </w:r>
+    </w:p>
+    <w:p>
       <w:r>
         <w:t>conting</w:t>
       </w:r>
-      <w:proofErr w:type="spellEnd"/>
       <w:r>
         <w:tab/>
       </w:r>
@@ -355,11 +317,9 @@
       </w:r>
     </w:p>
     <w:p>
-      <w:proofErr w:type="spellStart"/>
       <w:r>
         <w:t>cath</w:t>
       </w:r>
-      <w:proofErr w:type="spellEnd"/>
       <w:r>
         <w:tab/>
       </w:r>
@@ -403,42 +363,30 @@
     </w:p>
     <w:p>
       <w:r>
-        <w:t xml:space="preserve">dubbele </w:t>
-      </w:r>
-      <w:proofErr w:type="spellStart"/>
-      <w:r>
-        <w:t>thoornschuijt</w:t>
-      </w:r>
-      <w:proofErr w:type="spellEnd"/>
-      <w:r>
-        <w:tab/>
-      </w:r>
-      <w:r>
-        <w:tab/>
-      </w:r>
-    </w:p>
-    <w:p>
-      <w:r>
-        <w:t xml:space="preserve">dubbele </w:t>
-      </w:r>
-      <w:proofErr w:type="spellStart"/>
-      <w:r>
-        <w:t>hoornschuijt</w:t>
-      </w:r>
-      <w:proofErr w:type="spellEnd"/>
-      <w:r>
-        <w:tab/>
-      </w:r>
-      <w:r>
-        <w:tab/>
-      </w:r>
-    </w:p>
-    <w:p>
-      <w:proofErr w:type="spellStart"/>
+        <w:t>dubbele thoornschuijt</w:t>
+      </w:r>
+      <w:r>
+        <w:tab/>
+      </w:r>
+      <w:r>
+        <w:tab/>
+      </w:r>
+    </w:p>
+    <w:p>
+      <w:r>
+        <w:t>dubbele hoornschuijt</w:t>
+      </w:r>
+      <w:r>
+        <w:tab/>
+      </w:r>
+      <w:r>
+        <w:tab/>
+      </w:r>
+    </w:p>
+    <w:p>
       <w:r>
         <w:t>flenijk</w:t>
       </w:r>
-      <w:proofErr w:type="spellEnd"/>
       <w:r>
         <w:tab/>
       </w:r>
@@ -470,11 +418,9 @@
       </w:r>
     </w:p>
     <w:p>
-      <w:proofErr w:type="spellStart"/>
       <w:r>
         <w:t>fluijt</w:t>
       </w:r>
-      <w:proofErr w:type="spellEnd"/>
       <w:r>
         <w:tab/>
       </w:r>
@@ -540,15 +486,7 @@
         <w:tab/>
       </w:r>
       <w:r>
-        <w:t>(</w:t>
-      </w:r>
-      <w:proofErr w:type="spellStart"/>
-      <w:r>
-        <w:t>gelias</w:t>
-      </w:r>
-      <w:proofErr w:type="spellEnd"/>
-      <w:r>
-        <w:t>; zie VOC Glossarium)</w:t>
+        <w:t>(gelias; zie VOC Glossarium)</w:t>
       </w:r>
     </w:p>
     <w:p>
@@ -586,27 +524,23 @@
       </w:r>
     </w:p>
     <w:p>
-      <w:proofErr w:type="spellStart"/>
       <w:r>
         <w:t>g</w:t>
       </w:r>
       <w:r>
         <w:t>aljootkof</w:t>
       </w:r>
-      <w:proofErr w:type="spellEnd"/>
-      <w:r>
-        <w:tab/>
-      </w:r>
-      <w:r>
-        <w:tab/>
-      </w:r>
-    </w:p>
-    <w:p>
-      <w:proofErr w:type="spellStart"/>
+      <w:r>
+        <w:tab/>
+      </w:r>
+      <w:r>
+        <w:tab/>
+      </w:r>
+    </w:p>
+    <w:p>
       <w:r>
         <w:t>gonting</w:t>
       </w:r>
-      <w:proofErr w:type="spellEnd"/>
       <w:r>
         <w:tab/>
       </w:r>
@@ -633,14 +567,12 @@
       </w:r>
     </w:p>
     <w:p>
-      <w:proofErr w:type="spellStart"/>
       <w:r>
         <w:t>h</w:t>
       </w:r>
       <w:r>
         <w:t>ektjalk</w:t>
       </w:r>
-      <w:proofErr w:type="spellEnd"/>
       <w:r>
         <w:tab/>
       </w:r>
@@ -669,48 +601,34 @@
       </w:r>
     </w:p>
     <w:p>
-      <w:proofErr w:type="spellStart"/>
       <w:r>
         <w:t>hoornschuijt</w:t>
       </w:r>
-      <w:proofErr w:type="spellEnd"/>
-      <w:r>
-        <w:tab/>
-      </w:r>
-      <w:r>
-        <w:tab/>
-      </w:r>
-    </w:p>
-    <w:p>
-      <w:proofErr w:type="spellStart"/>
+      <w:r>
+        <w:tab/>
+      </w:r>
+      <w:r>
+        <w:tab/>
+      </w:r>
+    </w:p>
+    <w:p>
       <w:r>
         <w:t>jagt</w:t>
       </w:r>
-      <w:proofErr w:type="spellEnd"/>
-      <w:r>
-        <w:tab/>
-      </w:r>
-      <w:r>
-        <w:tab/>
-      </w:r>
-      <w:r>
-        <w:tab/>
-      </w:r>
-    </w:p>
-    <w:p>
-      <w:proofErr w:type="spellStart"/>
-      <w:r>
-        <w:t>jagt</w:t>
-      </w:r>
-      <w:proofErr w:type="spellEnd"/>
-      <w:r>
-        <w:t xml:space="preserve">, </w:t>
-      </w:r>
-      <w:proofErr w:type="spellStart"/>
-      <w:r>
-        <w:t>oorlogsjagt</w:t>
-      </w:r>
-      <w:proofErr w:type="spellEnd"/>
+      <w:r>
+        <w:tab/>
+      </w:r>
+      <w:r>
+        <w:tab/>
+      </w:r>
+      <w:r>
+        <w:tab/>
+      </w:r>
+    </w:p>
+    <w:p>
+      <w:r>
+        <w:t>jagt, oorlogsjagt</w:t>
+      </w:r>
       <w:r>
         <w:tab/>
       </w:r>
@@ -731,15 +649,7 @@
     </w:p>
     <w:p>
       <w:r>
-        <w:t>klauw?/</w:t>
-      </w:r>
-      <w:proofErr w:type="spellStart"/>
-      <w:r>
-        <w:t>khauw</w:t>
-      </w:r>
-      <w:proofErr w:type="spellEnd"/>
-      <w:r>
-        <w:t>?</w:t>
+        <w:t>klauw?/khauw?</w:t>
       </w:r>
       <w:r>
         <w:tab/>
@@ -750,19 +660,9 @@
       </w:r>
     </w:p>
     <w:p>
-      <w:proofErr w:type="spellStart"/>
-      <w:r>
-        <w:t>klene</w:t>
-      </w:r>
-      <w:proofErr w:type="spellEnd"/>
-      <w:r>
-        <w:t xml:space="preserve"> </w:t>
-      </w:r>
-      <w:proofErr w:type="spellStart"/>
-      <w:r>
-        <w:t>conting</w:t>
-      </w:r>
-      <w:proofErr w:type="spellEnd"/>
+      <w:r>
+        <w:t>kleneconting</w:t>
+      </w:r>
       <w:r>
         <w:tab/>
       </w:r>
@@ -789,46 +689,40 @@
       </w:r>
     </w:p>
     <w:p>
-      <w:proofErr w:type="spellStart"/>
       <w:r>
         <w:t>k</w:t>
       </w:r>
       <w:r>
         <w:t>lipperaak</w:t>
       </w:r>
-      <w:proofErr w:type="spellEnd"/>
-      <w:r>
-        <w:tab/>
-      </w:r>
-      <w:r>
-        <w:tab/>
-      </w:r>
-    </w:p>
-    <w:p>
-      <w:proofErr w:type="spellStart"/>
+      <w:r>
+        <w:tab/>
+      </w:r>
+      <w:r>
+        <w:tab/>
+      </w:r>
+    </w:p>
+    <w:p>
       <w:r>
         <w:t>k</w:t>
       </w:r>
       <w:r>
         <w:t>lippergaljoot</w:t>
       </w:r>
-      <w:proofErr w:type="spellEnd"/>
-      <w:r>
-        <w:tab/>
-      </w:r>
-      <w:r>
-        <w:tab/>
-      </w:r>
-    </w:p>
-    <w:p>
-      <w:proofErr w:type="spellStart"/>
+      <w:r>
+        <w:tab/>
+      </w:r>
+      <w:r>
+        <w:tab/>
+      </w:r>
+    </w:p>
+    <w:p>
       <w:r>
         <w:t>k</w:t>
       </w:r>
       <w:r>
         <w:t>lipperschoener</w:t>
       </w:r>
-      <w:proofErr w:type="spellEnd"/>
       <w:r>
         <w:tab/>
       </w:r>
@@ -851,30 +745,26 @@
       </w:r>
     </w:p>
     <w:p>
-      <w:proofErr w:type="spellStart"/>
       <w:r>
         <w:t>k</w:t>
       </w:r>
       <w:r>
         <w:t>ofgaljoot</w:t>
       </w:r>
-      <w:proofErr w:type="spellEnd"/>
-      <w:r>
-        <w:tab/>
-      </w:r>
-      <w:r>
-        <w:tab/>
-      </w:r>
-    </w:p>
-    <w:p>
-      <w:proofErr w:type="spellStart"/>
+      <w:r>
+        <w:tab/>
+      </w:r>
+      <w:r>
+        <w:tab/>
+      </w:r>
+    </w:p>
+    <w:p>
       <w:r>
         <w:t>k</w:t>
       </w:r>
       <w:r>
         <w:t>oftjalk</w:t>
       </w:r>
-      <w:proofErr w:type="spellEnd"/>
       <w:r>
         <w:tab/>
       </w:r>
@@ -919,21 +809,8 @@
         <w:tab/>
       </w:r>
       <w:r>
-        <w:t>(</w:t>
-      </w:r>
-      <w:proofErr w:type="spellStart"/>
-      <w:r>
-        <w:t>ligter</w:t>
-      </w:r>
-      <w:proofErr w:type="spellEnd"/>
-      <w:r>
-        <w:t xml:space="preserve">, </w:t>
-      </w:r>
-      <w:proofErr w:type="spellStart"/>
-      <w:r>
-        <w:t>smalschip</w:t>
-      </w:r>
-      <w:proofErr w:type="spellEnd"/>
+        <w:t>(ligter, smalschip</w:t>
+      </w:r>
       <w:r>
         <w:t>: zie VOC Glossarium)</w:t>
       </w:r>
@@ -956,87 +833,60 @@
       </w:r>
     </w:p>
     <w:p>
-      <w:proofErr w:type="spellStart"/>
       <w:r>
         <w:t>loots</w:t>
       </w:r>
-      <w:proofErr w:type="spellEnd"/>
-      <w:r>
-        <w:tab/>
-      </w:r>
-      <w:r>
-        <w:tab/>
-      </w:r>
-      <w:r>
-        <w:tab/>
-      </w:r>
-    </w:p>
-    <w:p>
-      <w:proofErr w:type="spellStart"/>
+      <w:r>
+        <w:tab/>
+      </w:r>
+      <w:r>
+        <w:tab/>
+      </w:r>
+      <w:r>
+        <w:tab/>
+      </w:r>
+    </w:p>
+    <w:p>
       <w:r>
         <w:lastRenderedPageBreak/>
         <w:t>losboot</w:t>
       </w:r>
-      <w:proofErr w:type="spellEnd"/>
-      <w:r>
-        <w:tab/>
-      </w:r>
-      <w:r>
-        <w:tab/>
-      </w:r>
-      <w:r>
-        <w:tab/>
-      </w:r>
-    </w:p>
-    <w:p>
-      <w:proofErr w:type="spellStart"/>
-      <w:r>
-        <w:t>Mayang</w:t>
-      </w:r>
-      <w:proofErr w:type="spellEnd"/>
-      <w:r>
-        <w:t xml:space="preserve"> prauw</w:t>
-      </w:r>
-      <w:r>
-        <w:tab/>
-      </w:r>
-      <w:r>
-        <w:tab/>
-      </w:r>
-      <w:r>
-        <w:t>(“</w:t>
-      </w:r>
-      <w:proofErr w:type="spellStart"/>
-      <w:r>
-        <w:t>Mayang</w:t>
-      </w:r>
-      <w:proofErr w:type="spellEnd"/>
-      <w:r>
-        <w:t>”: palmbloesem; zie VOC Glossarium)</w:t>
-      </w:r>
-    </w:p>
-    <w:p>
-      <w:proofErr w:type="spellStart"/>
+      <w:r>
+        <w:tab/>
+      </w:r>
+      <w:r>
+        <w:tab/>
+      </w:r>
+      <w:r>
+        <w:tab/>
+      </w:r>
+    </w:p>
+    <w:p>
+      <w:r>
+        <w:t>Mayang prauw</w:t>
+      </w:r>
+      <w:r>
+        <w:tab/>
+      </w:r>
+      <w:r>
+        <w:tab/>
+      </w:r>
+      <w:r>
+        <w:t>(“Mayang”: palmbloesem; zie VOC Glossarium)</w:t>
+      </w:r>
+    </w:p>
+    <w:p>
       <w:r>
         <w:t>Mayangprauw</w:t>
       </w:r>
-      <w:proofErr w:type="spellEnd"/>
-      <w:r>
-        <w:tab/>
-      </w:r>
-      <w:r>
-        <w:tab/>
-      </w:r>
-      <w:r>
-        <w:t>(“</w:t>
-      </w:r>
-      <w:proofErr w:type="spellStart"/>
-      <w:r>
-        <w:t>Mayang</w:t>
-      </w:r>
-      <w:proofErr w:type="spellEnd"/>
-      <w:r>
-        <w:t>”: palmbloesem; zie VOC Glossarium)</w:t>
+      <w:r>
+        <w:tab/>
+      </w:r>
+      <w:r>
+        <w:tab/>
+      </w:r>
+      <w:r>
+        <w:t>(“Mayang”: palmbloesem; zie VOC Glossarium)</w:t>
       </w:r>
     </w:p>
     <w:p>
@@ -1097,30 +947,11 @@
     </w:p>
     <w:p>
       <w:r>
-        <w:t>o</w:t>
-      </w:r>
-      <w:r>
-        <w:t>pgelegd</w:t>
-      </w:r>
-      <w:r>
-        <w:tab/>
-      </w:r>
-      <w:r>
-        <w:tab/>
-      </w:r>
-      <w:r>
-        <w:t>(schrappen, is geen scheepstype)</w:t>
-      </w:r>
-    </w:p>
-    <w:p>
-      <w:proofErr w:type="spellStart"/>
-      <w:r>
         <w:t>p</w:t>
       </w:r>
       <w:r>
         <w:t>antjalang</w:t>
       </w:r>
-      <w:proofErr w:type="spellEnd"/>
       <w:r>
         <w:tab/>
       </w:r>
@@ -1132,14 +963,12 @@
       </w:r>
     </w:p>
     <w:p>
-      <w:proofErr w:type="spellStart"/>
       <w:r>
         <w:t>p</w:t>
       </w:r>
       <w:r>
         <w:t>antjallang</w:t>
       </w:r>
-      <w:proofErr w:type="spellEnd"/>
       <w:r>
         <w:tab/>
       </w:r>
@@ -1166,49 +995,37 @@
       </w:r>
     </w:p>
     <w:p>
-      <w:proofErr w:type="spellStart"/>
       <w:r>
         <w:t>p</w:t>
       </w:r>
       <w:r>
         <w:t>onting</w:t>
       </w:r>
-      <w:proofErr w:type="spellEnd"/>
-      <w:r>
-        <w:tab/>
-      </w:r>
-      <w:r>
-        <w:tab/>
-      </w:r>
-      <w:r>
-        <w:tab/>
-      </w:r>
-    </w:p>
-    <w:p>
-      <w:proofErr w:type="spellStart"/>
+      <w:r>
+        <w:tab/>
+      </w:r>
+      <w:r>
+        <w:tab/>
+      </w:r>
+      <w:r>
+        <w:tab/>
+      </w:r>
+    </w:p>
+    <w:p>
       <w:r>
         <w:t>p</w:t>
       </w:r>
       <w:r>
         <w:t>ramijam</w:t>
       </w:r>
-      <w:proofErr w:type="spellEnd"/>
-      <w:r>
-        <w:tab/>
-      </w:r>
-      <w:r>
-        <w:tab/>
-      </w:r>
-      <w:r>
-        <w:t xml:space="preserve">(prauw </w:t>
-      </w:r>
-      <w:proofErr w:type="spellStart"/>
-      <w:r>
-        <w:t>majang</w:t>
-      </w:r>
-      <w:proofErr w:type="spellEnd"/>
-      <w:r>
-        <w:t>?; zie VOC Glossarium)</w:t>
+      <w:r>
+        <w:tab/>
+      </w:r>
+      <w:r>
+        <w:tab/>
+      </w:r>
+      <w:r>
+        <w:t>(prauw majang?; zie VOC Glossarium)</w:t>
       </w:r>
     </w:p>
     <w:p>
@@ -1229,14 +1046,12 @@
       </w:r>
     </w:p>
     <w:p>
-      <w:proofErr w:type="spellStart"/>
       <w:r>
         <w:t>r</w:t>
       </w:r>
       <w:r>
         <w:t>ondgatschoener</w:t>
       </w:r>
-      <w:proofErr w:type="spellEnd"/>
       <w:r>
         <w:tab/>
       </w:r>
@@ -1270,14 +1085,12 @@
       </w:r>
     </w:p>
     <w:p>
-      <w:proofErr w:type="spellStart"/>
       <w:r>
         <w:t>s</w:t>
       </w:r>
       <w:r>
         <w:t>choeneraak</w:t>
       </w:r>
-      <w:proofErr w:type="spellEnd"/>
       <w:r>
         <w:tab/>
       </w:r>
@@ -1342,14 +1155,12 @@
       </w:r>
     </w:p>
     <w:p>
-      <w:proofErr w:type="spellStart"/>
       <w:r>
         <w:t>s</w:t>
       </w:r>
       <w:r>
         <w:t>choenerkof</w:t>
       </w:r>
-      <w:proofErr w:type="spellEnd"/>
       <w:r>
         <w:tab/>
       </w:r>
@@ -1376,20 +1187,6 @@
     </w:p>
     <w:p>
       <w:r>
-        <w:t>schouwen</w:t>
-      </w:r>
-      <w:r>
-        <w:tab/>
-      </w:r>
-      <w:r>
-        <w:tab/>
-      </w:r>
-      <w:r>
-        <w:t>(schrappen, meervoud van schouw)</w:t>
-      </w:r>
-    </w:p>
-    <w:p>
-      <w:r>
         <w:t>s</w:t>
       </w:r>
       <w:r>
@@ -1400,41 +1197,54 @@
       </w:r>
     </w:p>
     <w:p>
-      <w:proofErr w:type="spellStart"/>
       <w:r>
         <w:t>schuijt</w:t>
       </w:r>
-      <w:proofErr w:type="spellEnd"/>
-      <w:r>
-        <w:tab/>
-      </w:r>
-      <w:r>
-        <w:tab/>
-      </w:r>
-      <w:r>
-        <w:tab/>
-      </w:r>
-    </w:p>
-    <w:p>
-      <w:proofErr w:type="spellStart"/>
+      <w:r>
+        <w:tab/>
+      </w:r>
+      <w:r>
+        <w:tab/>
+      </w:r>
+      <w:r>
+        <w:tab/>
+      </w:r>
+    </w:p>
+    <w:p>
+      <w:r>
+        <w:t>schuijtboot</w:t>
+      </w:r>
+      <w:r>
+        <w:tab/>
+      </w:r>
+      <w:r>
+        <w:tab/>
+      </w:r>
+    </w:p>
+    <w:p>
+      <w:r>
+        <w:t>s</w:t>
+      </w:r>
+      <w:r>
+        <w:t>leepboot</w:t>
+      </w:r>
+      <w:r>
+        <w:tab/>
+      </w:r>
+      <w:r>
+        <w:tab/>
+      </w:r>
+    </w:p>
+    <w:p>
       <w:r>
         <w:lastRenderedPageBreak/>
-        <w:t>schuijtboot</w:t>
-      </w:r>
-      <w:proofErr w:type="spellEnd"/>
-      <w:r>
-        <w:tab/>
-      </w:r>
-      <w:r>
-        <w:tab/>
-      </w:r>
-    </w:p>
-    <w:p>
-      <w:r>
         <w:t>s</w:t>
       </w:r>
       <w:r>
-        <w:t>leepboot</w:t>
+        <w:t>loep</w:t>
+      </w:r>
+      <w:r>
+        <w:tab/>
       </w:r>
       <w:r>
         <w:tab/>
@@ -1448,7 +1258,7 @@
         <w:t>s</w:t>
       </w:r>
       <w:r>
-        <w:t>loep</w:t>
+        <w:t>mak</w:t>
       </w:r>
       <w:r>
         <w:tab/>
@@ -1465,10 +1275,7 @@
         <w:t>s</w:t>
       </w:r>
       <w:r>
-        <w:t>mak</w:t>
-      </w:r>
-      <w:r>
-        <w:tab/>
+        <w:t>maktjalk</w:t>
       </w:r>
       <w:r>
         <w:tab/>
@@ -1482,20 +1289,6 @@
         <w:t>s</w:t>
       </w:r>
       <w:r>
-        <w:t>maktjalk</w:t>
-      </w:r>
-      <w:r>
-        <w:tab/>
-      </w:r>
-      <w:r>
-        <w:tab/>
-      </w:r>
-    </w:p>
-    <w:p>
-      <w:r>
-        <w:t>s</w:t>
-      </w:r>
-      <w:r>
         <w:t>toomschip</w:t>
       </w:r>
       <w:r>
@@ -1506,74 +1299,41 @@
       </w:r>
     </w:p>
     <w:p>
-      <w:proofErr w:type="spellStart"/>
-      <w:r>
-        <w:t>tanjong</w:t>
-      </w:r>
-      <w:proofErr w:type="spellEnd"/>
-      <w:r>
-        <w:t xml:space="preserve"> </w:t>
-      </w:r>
-      <w:proofErr w:type="spellStart"/>
-      <w:r>
-        <w:t>poura</w:t>
-      </w:r>
-      <w:proofErr w:type="spellEnd"/>
-      <w:r>
-        <w:tab/>
-      </w:r>
-      <w:r>
-        <w:tab/>
-      </w:r>
-      <w:r>
-        <w:t>(“</w:t>
-      </w:r>
-      <w:proofErr w:type="spellStart"/>
-      <w:r>
-        <w:t>tangjung</w:t>
-      </w:r>
-      <w:proofErr w:type="spellEnd"/>
-      <w:r>
-        <w:t>”=kaap; zie VOC Glossarium)</w:t>
-      </w:r>
-    </w:p>
-    <w:p>
-      <w:proofErr w:type="spellStart"/>
+      <w:r>
+        <w:t>tanjongpoura</w:t>
+      </w:r>
+      <w:r>
+        <w:tab/>
+      </w:r>
+      <w:r>
+        <w:tab/>
+      </w:r>
+      <w:r>
+        <w:t>(“tangjung”=kaap; zie VOC Glossarium)</w:t>
+      </w:r>
+    </w:p>
+    <w:p>
       <w:r>
         <w:t>tanjon</w:t>
       </w:r>
       <w:r>
         <w:t>gp</w:t>
       </w:r>
-      <w:proofErr w:type="spellEnd"/>
-      <w:r>
-        <w:tab/>
-      </w:r>
-      <w:r>
-        <w:tab/>
-      </w:r>
-      <w:r>
-        <w:t>(afkorting voor “</w:t>
-      </w:r>
-      <w:proofErr w:type="spellStart"/>
-      <w:r>
-        <w:t>tanjong</w:t>
-      </w:r>
-      <w:proofErr w:type="spellEnd"/>
-      <w:r>
-        <w:t xml:space="preserve"> poura”?)</w:t>
+      <w:r>
+        <w:tab/>
+      </w:r>
+      <w:r>
+        <w:tab/>
+      </w:r>
+      <w:r>
+        <w:t>(afkorting voor “tanjong poura”?)</w:t>
       </w:r>
       <w:bookmarkStart w:id="0" w:name="_GoBack"/>
       <w:bookmarkEnd w:id="0"/>
     </w:p>
     <w:p>
-      <w:proofErr w:type="spellStart"/>
-      <w:r>
-        <w:t>Tsocherbootje</w:t>
-      </w:r>
-      <w:proofErr w:type="spellEnd"/>
-      <w:r>
-        <w:t>?</w:t>
+      <w:r>
+        <w:t>Tsocherbootje?</w:t>
       </w:r>
       <w:r>
         <w:tab/>
@@ -1611,14 +1371,12 @@
       </w:r>
     </w:p>
     <w:p>
-      <w:proofErr w:type="spellStart"/>
       <w:r>
         <w:t>v</w:t>
       </w:r>
       <w:r>
         <w:t>aartuijg</w:t>
       </w:r>
-      <w:proofErr w:type="spellEnd"/>
       <w:r>
         <w:tab/>
       </w:r>
@@ -1641,14 +1399,12 @@
       </w:r>
     </w:p>
     <w:p>
-      <w:proofErr w:type="spellStart"/>
       <w:r>
         <w:t>z</w:t>
       </w:r>
       <w:r>
         <w:t>eijlboot</w:t>
       </w:r>
-      <w:proofErr w:type="spellEnd"/>
       <w:r>
         <w:tab/>
       </w:r>
@@ -1710,7 +1466,7 @@
 </file>
 
 <file path=word/styles.xml><?xml version="1.0" encoding="utf-8"?>
-<w:styles xmlns:mc="http://schemas.openxmlformats.org/markup-compatibility/2006" xmlns:r="http://schemas.openxmlformats.org/officeDocument/2006/relationships" xmlns:w="http://schemas.openxmlformats.org/wordprocessingml/2006/main" xmlns:w14="http://schemas.microsoft.com/office/word/2010/wordml" mc:Ignorable="w14">
+<w:styles xmlns:r="http://schemas.openxmlformats.org/officeDocument/2006/relationships" xmlns:w="http://schemas.openxmlformats.org/wordprocessingml/2006/main">
   <w:docDefaults>
     <w:rPrDefault>
       <w:rPr>
@@ -1865,22 +1621,23 @@
     <w:lsdException w:name="Bibliography" w:uiPriority="37"/>
     <w:lsdException w:name="TOC Heading" w:uiPriority="39" w:qFormat="1"/>
   </w:latentStyles>
-  <w:style w:type="paragraph" w:default="1" w:styleId="Normal">
+  <w:style w:type="paragraph" w:default="1" w:styleId="Standaard">
     <w:name w:val="Normal"/>
     <w:qFormat/>
     <w:rsid w:val="000E6EDD"/>
   </w:style>
-  <w:style w:type="character" w:default="1" w:styleId="DefaultParagraphFont">
+  <w:style w:type="character" w:default="1" w:styleId="Standaardalinea-lettertype">
     <w:name w:val="Default Paragraph Font"/>
     <w:uiPriority w:val="1"/>
     <w:semiHidden/>
     <w:unhideWhenUsed/>
   </w:style>
-  <w:style w:type="table" w:default="1" w:styleId="TableNormal">
+  <w:style w:type="table" w:default="1" w:styleId="Standaardtabel">
     <w:name w:val="Normal Table"/>
     <w:uiPriority w:val="99"/>
     <w:semiHidden/>
     <w:unhideWhenUsed/>
+    <w:qFormat/>
     <w:tblPr>
       <w:tblInd w:w="0" w:type="dxa"/>
       <w:tblCellMar>
@@ -1891,7 +1648,7 @@
       </w:tblCellMar>
     </w:tblPr>
   </w:style>
-  <w:style w:type="numbering" w:default="1" w:styleId="NoList">
+  <w:style w:type="numbering" w:default="1" w:styleId="Geenlijst">
     <w:name w:val="No List"/>
     <w:uiPriority w:val="99"/>
     <w:semiHidden/>

</xml_diff>